<commit_message>
Mein teil fertig. (nur noch Gannt + Trello einfügen)
</commit_message>
<xml_diff>
--- a/Bericht/Projektdokumentation_Felix.docx
+++ b/Bericht/Projektdokumentation_Felix.docx
@@ -3,281 +3,10 @@
 <w:document xmlns:wpc="http://schemas.microsoft.com/office/word/2010/wordprocessingCanvas" xmlns:cx="http://schemas.microsoft.com/office/drawing/2014/chartex" xmlns:cx1="http://schemas.microsoft.com/office/drawing/2015/9/8/chartex" xmlns:cx2="http://schemas.microsoft.com/office/drawing/2015/10/21/chartex" xmlns:cx3="http://schemas.microsoft.com/office/drawing/2016/5/9/chartex" xmlns:cx4="http://schemas.microsoft.com/office/drawing/2016/5/10/chartex" xmlns:cx5="http://schemas.microsoft.com/office/drawing/2016/5/11/chartex" xmlns:cx6="http://schemas.microsoft.com/office/drawing/2016/5/12/chartex" xmlns:cx7="http://schemas.microsoft.com/office/drawing/2016/5/13/chartex" xmlns:cx8="http://schemas.microsoft.com/office/drawing/2016/5/14/chartex" xmlns:mc="http://schemas.openxmlformats.org/markup-compatibility/2006" xmlns:aink="http://schemas.microsoft.com/office/drawing/2016/ink" xmlns:am3d="http://schemas.microsoft.com/office/drawing/2017/model3d" xmlns:o="urn:schemas-microsoft-com:office:office" xmlns:r="http://schemas.openxmlformats.org/officeDocument/2006/relationships" xmlns:m="http://schemas.openxmlformats.org/officeDocument/2006/math" xmlns:v="urn:schemas-microsoft-com:vml" xmlns:wp14="http://schemas.microsoft.com/office/word/2010/wordprocessingDrawing" xmlns:wp="http://schemas.openxmlformats.org/drawingml/2006/wordprocessingDrawing" xmlns:w10="urn:schemas-microsoft-com:office:word" xmlns:w="http://schemas.openxmlformats.org/wordprocessingml/2006/main" xmlns:w14="http://schemas.microsoft.com/office/word/2010/wordml" xmlns:w15="http://schemas.microsoft.com/office/word/2012/wordml" xmlns:w16cid="http://schemas.microsoft.com/office/word/2016/wordml/cid" xmlns:w16se="http://schemas.microsoft.com/office/word/2015/wordml/symex" xmlns:wpg="http://schemas.microsoft.com/office/word/2010/wordprocessingGroup" xmlns:wpi="http://schemas.microsoft.com/office/word/2010/wordprocessingInk" xmlns:wne="http://schemas.microsoft.com/office/word/2006/wordml" xmlns:wps="http://schemas.microsoft.com/office/word/2010/wordprocessingShape" mc:Ignorable="w14 w15 w16se w16cid wp14">
   <w:body>
     <w:p>
-      <w:bookmarkStart w:id="0" w:name="_Hlk29574347"/>
-      <w:bookmarkEnd w:id="0"/>
-    </w:p>
-    <w:p/>
-    <w:p/>
-    <w:p/>
-    <w:p/>
-    <w:p/>
-    <w:p/>
-    <w:p>
-      <w:r>
-        <w:t>Projektdokumentation</w:t>
-      </w:r>
-    </w:p>
-    <w:p>
-      <w:r>
-        <w:t>Für Krankentransport</w:t>
-      </w:r>
-    </w:p>
-    <w:p/>
-    <w:p/>
-    <w:p>
-      <w:pPr>
-        <w:pStyle w:val="Fuzeile"/>
-      </w:pPr>
-    </w:p>
-    <w:p>
-      <w:pPr>
-        <w:pStyle w:val="Fuzeile"/>
-      </w:pPr>
-    </w:p>
-    <w:p>
-      <w:pPr>
-        <w:pStyle w:val="Fuzeile"/>
-      </w:pPr>
-    </w:p>
-    <w:p>
-      <w:pPr>
-        <w:pStyle w:val="Fuzeile"/>
-      </w:pPr>
-    </w:p>
-    <w:p>
-      <w:pPr>
-        <w:pStyle w:val="Fuzeile"/>
-      </w:pPr>
-    </w:p>
-    <w:p>
-      <w:pPr>
-        <w:pStyle w:val="Fuzeile"/>
-      </w:pPr>
-    </w:p>
-    <w:p>
-      <w:pPr>
-        <w:pStyle w:val="Fuzeile"/>
-      </w:pPr>
-    </w:p>
-    <w:p>
-      <w:pPr>
-        <w:pStyle w:val="Fuzeile"/>
-      </w:pPr>
-    </w:p>
-    <w:p>
-      <w:pPr>
-        <w:pStyle w:val="Fuzeile"/>
-      </w:pPr>
-    </w:p>
-    <w:p>
-      <w:pPr>
-        <w:pStyle w:val="Fuzeile"/>
-      </w:pPr>
-    </w:p>
-    <w:p>
-      <w:pPr>
-        <w:pStyle w:val="Fuzeile"/>
-      </w:pPr>
-    </w:p>
-    <w:p>
-      <w:pPr>
-        <w:pStyle w:val="Fuzeile"/>
-      </w:pPr>
-    </w:p>
-    <w:p>
-      <w:pPr>
-        <w:pStyle w:val="Fuzeile"/>
-      </w:pPr>
-    </w:p>
-    <w:p>
-      <w:pPr>
-        <w:pStyle w:val="Fuzeile"/>
-      </w:pPr>
-    </w:p>
-    <w:p>
-      <w:pPr>
-        <w:pStyle w:val="Fuzeile"/>
-      </w:pPr>
-    </w:p>
-    <w:p>
-      <w:pPr>
-        <w:pStyle w:val="Fuzeile"/>
-      </w:pPr>
-    </w:p>
-    <w:p>
-      <w:pPr>
-        <w:pStyle w:val="JB-berschrift"/>
-      </w:pPr>
-      <w:r>
-        <w:t>Eingereicht von:</w:t>
-      </w:r>
-      <w:r>
-        <w:tab/>
-        <w:t xml:space="preserve">Florian </w:t>
-      </w:r>
-      <w:proofErr w:type="spellStart"/>
-      <w:r>
-        <w:t>Klamer</w:t>
-      </w:r>
-      <w:proofErr w:type="spellEnd"/>
-    </w:p>
-    <w:p>
-      <w:pPr>
-        <w:pStyle w:val="JB-berschrift"/>
-      </w:pPr>
-      <w:r>
-        <w:tab/>
-        <w:t>Felix Richter</w:t>
-      </w:r>
-    </w:p>
-    <w:p>
-      <w:pPr>
-        <w:pStyle w:val="JB-berschrift"/>
-      </w:pPr>
-      <w:r>
-        <w:tab/>
-        <w:t>Thomas Zenger</w:t>
-      </w:r>
-    </w:p>
-    <w:p>
-      <w:pPr>
-        <w:pStyle w:val="JB-berschrift"/>
-      </w:pPr>
-      <w:r>
-        <w:tab/>
-        <w:t>Tobias Winter</w:t>
-      </w:r>
-    </w:p>
-    <w:p>
-      <w:pPr>
-        <w:pStyle w:val="JB-berschrift"/>
-      </w:pPr>
-      <w:r>
-        <w:tab/>
-        <w:t>Sebastian Brunner</w:t>
-      </w:r>
-    </w:p>
-    <w:p>
-      <w:pPr>
-        <w:pStyle w:val="JB-berschrift"/>
-      </w:pPr>
-    </w:p>
-    <w:p>
-      <w:pPr>
-        <w:pStyle w:val="JB-berschrift"/>
-      </w:pPr>
-      <w:r>
-        <w:t xml:space="preserve">Fakultät: </w:t>
-      </w:r>
-      <w:r>
-        <w:tab/>
-      </w:r>
-      <w:r>
-        <w:t>Informatik und Mathematik</w:t>
-      </w:r>
-    </w:p>
-    <w:p>
-      <w:pPr>
-        <w:pStyle w:val="JB-berschrift"/>
-      </w:pPr>
-      <w:r>
-        <w:t xml:space="preserve">Studiengang: </w:t>
-      </w:r>
-      <w:r>
-        <w:tab/>
-      </w:r>
-      <w:r>
-        <w:t>A</w:t>
-      </w:r>
-      <w:r>
-        <w:t>llgemeine Informatik</w:t>
-      </w:r>
-    </w:p>
-    <w:p>
-      <w:pPr>
-        <w:pStyle w:val="JB-berschrift"/>
-      </w:pPr>
-      <w:r>
-        <w:t xml:space="preserve">Abgabefrist: </w:t>
-      </w:r>
-      <w:r>
-        <w:tab/>
-      </w:r>
-      <w:r>
-        <w:t>31.01.2020</w:t>
-      </w:r>
-    </w:p>
-    <w:p>
-      <w:pPr>
-        <w:pStyle w:val="JB-berschrift"/>
-      </w:pPr>
-      <w:r>
-        <w:t>Betreuer</w:t>
-      </w:r>
-      <w:r>
-        <w:t>in</w:t>
-      </w:r>
-      <w:r>
-        <w:t>/Prüferin</w:t>
-      </w:r>
-      <w:r>
-        <w:t>:</w:t>
-      </w:r>
-      <w:r>
-        <w:tab/>
-      </w:r>
-      <w:r>
-        <w:t>Prof. Dr. Markus Heckner</w:t>
-      </w:r>
-    </w:p>
-    <w:p>
-      <w:pPr>
-        <w:pStyle w:val="JB-berschrift"/>
-      </w:pPr>
-      <w:r>
-        <w:t>Mitwirkende:</w:t>
-      </w:r>
-      <w:r>
-        <w:tab/>
-        <w:t>Adolf Heckner</w:t>
-      </w:r>
-      <w:r>
-        <w:t xml:space="preserve"> </w:t>
-      </w:r>
-    </w:p>
-    <w:p>
-      <w:pPr>
-        <w:pStyle w:val="JB-berschrift"/>
-      </w:pPr>
-    </w:p>
-    <w:p>
-      <w:pPr>
-        <w:rPr>
-          <w:lang w:eastAsia="de-DE"/>
-        </w:rPr>
-      </w:pPr>
-    </w:p>
-    <w:p>
-      <w:pPr>
-        <w:pStyle w:val="JB-berschrift"/>
-        <w:sectPr>
-          <w:footerReference w:type="even" r:id="rId11"/>
-          <w:headerReference w:type="first" r:id="rId12"/>
-          <w:pgSz w:w="11906" w:h="16838"/>
-          <w:pgMar w:top="1417" w:right="1417" w:bottom="1134" w:left="1417" w:header="708" w:footer="708" w:gutter="0"/>
-          <w:pgNumType w:start="0"/>
-          <w:cols w:space="708"/>
-          <w:titlePg/>
-          <w:docGrid w:linePitch="360"/>
-        </w:sectPr>
-      </w:pPr>
-    </w:p>
-    <w:p>
       <w:pPr>
         <w:pStyle w:val="berschrift1"/>
       </w:pPr>
       <w:r>
-        <w:lastRenderedPageBreak/>
         <w:t>Einleitung</w:t>
       </w:r>
     </w:p>
@@ -469,10 +198,6 @@
       </w:r>
     </w:p>
     <w:p>
-      <w:pPr>
-        <w:pStyle w:val="Beschriftung"/>
-        <w:jc w:val="center"/>
-      </w:pPr>
       <w:r>
         <w:rPr>
           <w:noProof/>
@@ -493,7 +218,7 @@
                     <pic:cNvPicPr/>
                   </pic:nvPicPr>
                   <pic:blipFill>
-                    <a:blip r:embed="rId13">
+                    <a:blip r:embed="rId11">
                       <a:extLst>
                         <a:ext uri="{28A0092B-C50C-407E-A947-70E740481C1C}">
                           <a14:useLocalDpi xmlns:a14="http://schemas.microsoft.com/office/drawing/2010/main" val="0"/>
@@ -519,6 +244,13 @@
           </wp:inline>
         </w:drawing>
       </w:r>
+    </w:p>
+    <w:p>
+      <w:pPr>
+        <w:pStyle w:val="Beschriftung"/>
+        <w:jc w:val="center"/>
+      </w:pPr>
+      <w:bookmarkStart w:id="0" w:name="_Toc29645274"/>
       <w:r>
         <w:t xml:space="preserve">Abbildung </w:t>
       </w:r>
@@ -546,6 +278,7 @@
       <w:r>
         <w:t>Bild 1 aus DIN EN ISO 9241-210: Wechselseitige Abhängigkeit menschzentrierter Gestaltungsaktivitäten</w:t>
       </w:r>
+      <w:bookmarkEnd w:id="0"/>
     </w:p>
     <w:p>
       <w:r>
@@ -656,6 +389,7 @@
     </w:p>
     <w:p>
       <w:r>
+        <w:lastRenderedPageBreak/>
         <w:t xml:space="preserve">Es werden folgende Methoden aus dem </w:t>
       </w:r>
       <w:proofErr w:type="spellStart"/>
@@ -690,7 +424,6 @@
         <w:rPr>
           <w:rStyle w:val="Hervorhebung"/>
         </w:rPr>
-        <w:lastRenderedPageBreak/>
         <w:t>Interviews</w:t>
       </w:r>
       <w:r>
@@ -985,7 +718,7 @@
         <w:t>. Wie diese Features umgesetzt werden sollen, ist nicht erkenntlich.</w:t>
       </w:r>
       <w:r>
-        <w:t xml:space="preserve"> Das generelle Ziel dieser Software deckt sich jedoch mit dem des Projekts.</w:t>
+        <w:t xml:space="preserve"> </w:t>
       </w:r>
     </w:p>
     <w:p>
@@ -1015,7 +748,7 @@
                     </pic:cNvPicPr>
                   </pic:nvPicPr>
                   <pic:blipFill>
-                    <a:blip r:embed="rId14">
+                    <a:blip r:embed="rId12">
                       <a:extLst>
                         <a:ext uri="{28A0092B-C50C-407E-A947-70E740481C1C}">
                           <a14:useLocalDpi xmlns:a14="http://schemas.microsoft.com/office/drawing/2010/main" val="0"/>
@@ -1052,6 +785,7 @@
         <w:pStyle w:val="Beschriftung"/>
         <w:jc w:val="center"/>
       </w:pPr>
+      <w:bookmarkStart w:id="1" w:name="_Toc29645275"/>
       <w:r>
         <w:t xml:space="preserve">Abbildung </w:t>
       </w:r>
@@ -1074,8 +808,12 @@
         <w:fldChar w:fldCharType="end"/>
       </w:r>
       <w:r>
+        <w:t>:</w:t>
+      </w:r>
+      <w:r>
         <w:t xml:space="preserve"> Eingabe von Transportfahrten</w:t>
       </w:r>
+      <w:bookmarkEnd w:id="1"/>
     </w:p>
     <w:p>
       <w:r>
@@ -1239,12 +977,21 @@
       </w:r>
     </w:p>
     <w:p>
+      <w:r>
+        <w:lastRenderedPageBreak/>
+        <w:t>Das generelle Ziel dieser Software deckt sich mit dem des Projekts</w:t>
+      </w:r>
+      <w:r>
+        <w:t xml:space="preserve"> und kann sich zu einem Mitbewerber entwickeln. Die Software hat jedoch noch nicht zeigen können, wie die Umsetzung dieses Konzepts aussehen soll.</w:t>
+      </w:r>
+    </w:p>
+    <w:p/>
+    <w:p>
       <w:pPr>
         <w:pStyle w:val="berschrift2"/>
       </w:pPr>
       <w:proofErr w:type="spellStart"/>
       <w:r>
-        <w:lastRenderedPageBreak/>
         <w:t>Care</w:t>
       </w:r>
       <w:r>
@@ -1318,7 +1065,13 @@
         <w:t>und Datensysteme GmbH</w:t>
       </w:r>
       <w:r>
-        <w:t>“.</w:t>
+        <w:t>“</w:t>
+      </w:r>
+      <w:r>
+        <w:t xml:space="preserve"> aus Kassel</w:t>
+      </w:r>
+      <w:r>
+        <w:t>.</w:t>
       </w:r>
     </w:p>
     <w:p>
@@ -1347,7 +1100,7 @@
                     </pic:cNvPicPr>
                   </pic:nvPicPr>
                   <pic:blipFill>
-                    <a:blip r:embed="rId15">
+                    <a:blip r:embed="rId13">
                       <a:extLst>
                         <a:ext uri="{28A0092B-C50C-407E-A947-70E740481C1C}">
                           <a14:useLocalDpi xmlns:a14="http://schemas.microsoft.com/office/drawing/2010/main" val="0"/>
@@ -1384,6 +1137,7 @@
         <w:pStyle w:val="Beschriftung"/>
         <w:jc w:val="center"/>
       </w:pPr>
+      <w:bookmarkStart w:id="2" w:name="_Toc29645276"/>
       <w:r>
         <w:t xml:space="preserve">Abbildung </w:t>
       </w:r>
@@ -1416,6 +1170,7 @@
       <w:r>
         <w:t xml:space="preserve"> Office</w:t>
       </w:r>
+      <w:bookmarkEnd w:id="2"/>
     </w:p>
     <w:p>
       <w:r>
@@ -1570,14 +1325,15 @@
         <w:pStyle w:val="Beschriftung"/>
         <w:jc w:val="center"/>
       </w:pPr>
-      <w:r>
-        <w:t xml:space="preserve">Abbildung </w:t>
+      <w:bookmarkStart w:id="3" w:name="_Toc29645271"/>
+      <w:r>
+        <w:t xml:space="preserve">Tabelle </w:t>
       </w:r>
       <w:r>
         <w:fldChar w:fldCharType="begin"/>
       </w:r>
       <w:r>
-        <w:instrText xml:space="preserve"> SEQ Abbildung \* ARABIC </w:instrText>
+        <w:instrText xml:space="preserve"> SEQ Tabelle \* ARABIC </w:instrText>
       </w:r>
       <w:r>
         <w:fldChar w:fldCharType="separate"/>
@@ -1586,18 +1342,22 @@
         <w:rPr>
           <w:noProof/>
         </w:rPr>
-        <w:t>4</w:t>
+        <w:t>1</w:t>
       </w:r>
       <w:r>
         <w:fldChar w:fldCharType="end"/>
       </w:r>
       <w:r>
+        <w:t>:</w:t>
+      </w:r>
+      <w:r>
         <w:t xml:space="preserve"> Vor- und Nachteile von </w:t>
       </w:r>
       <w:proofErr w:type="spellStart"/>
       <w:r>
         <w:t>CareMan</w:t>
       </w:r>
+      <w:bookmarkEnd w:id="3"/>
       <w:proofErr w:type="spellEnd"/>
     </w:p>
     <w:p>
@@ -1607,212 +1367,929 @@
       <w:r>
         <w:t>bietet diese Software viele Funktionen, ist jedoch als eine unternehmensübergreifende Lösung zur Vergabe von Krankentransportaufträgen nicht geeignet; auch weil es den externen Buchungsprozess nicht mit einbezieht.</w:t>
       </w:r>
-      <w:bookmarkStart w:id="1" w:name="_GoBack"/>
-      <w:bookmarkEnd w:id="1"/>
-    </w:p>
+    </w:p>
+    <w:p/>
+    <w:p>
+      <w:pPr>
+        <w:pStyle w:val="berschrift2"/>
+      </w:pPr>
+      <w:proofErr w:type="spellStart"/>
+      <w:r>
+        <w:t>Recare</w:t>
+      </w:r>
+      <w:proofErr w:type="spellEnd"/>
+    </w:p>
+    <w:p>
+      <w:r>
+        <w:t>„</w:t>
+      </w:r>
+      <w:proofErr w:type="spellStart"/>
+      <w:r>
+        <w:t>Recare</w:t>
+      </w:r>
+      <w:proofErr w:type="spellEnd"/>
+      <w:r>
+        <w:t>“ ist eine Software für die Verteilung von Patienten auf Nachsorgeeinrichtungen und bezeichnet sich selbst als „f</w:t>
+      </w:r>
+      <w:r>
+        <w:t xml:space="preserve">ührende digitale </w:t>
+      </w:r>
+      <w:proofErr w:type="spellStart"/>
+      <w:r>
+        <w:t>Entlassmanagement</w:t>
+      </w:r>
+      <w:proofErr w:type="spellEnd"/>
+      <w:r>
+        <w:t>-Plattform</w:t>
+      </w:r>
+      <w:r>
+        <w:t>“</w:t>
+      </w:r>
+      <w:sdt>
+        <w:sdtPr>
+          <w:id w:val="-1604338468"/>
+          <w:citation/>
+        </w:sdtPr>
+        <w:sdtContent>
+          <w:r>
+            <w:fldChar w:fldCharType="begin"/>
+          </w:r>
+          <w:r>
+            <w:instrText xml:space="preserve"> CITATION Rec20 \l 1031 </w:instrText>
+          </w:r>
+          <w:r>
+            <w:fldChar w:fldCharType="separate"/>
+          </w:r>
+          <w:r>
+            <w:rPr>
+              <w:noProof/>
+            </w:rPr>
+            <w:t xml:space="preserve"> </w:t>
+          </w:r>
+          <w:r>
+            <w:rPr>
+              <w:noProof/>
+            </w:rPr>
+            <w:t>[3]</w:t>
+          </w:r>
+          <w:r>
+            <w:fldChar w:fldCharType="end"/>
+          </w:r>
+        </w:sdtContent>
+      </w:sdt>
+      <w:r>
+        <w:t>. Sie wird von der Berliner Firma „</w:t>
+      </w:r>
+      <w:proofErr w:type="spellStart"/>
+      <w:r>
+        <w:t>Recare</w:t>
+      </w:r>
+      <w:proofErr w:type="spellEnd"/>
+      <w:r>
+        <w:t xml:space="preserve"> Deutschland GmbH</w:t>
+      </w:r>
+      <w:r>
+        <w:t>“ entwickelt.</w:t>
+      </w:r>
+    </w:p>
+    <w:tbl>
+      <w:tblPr>
+        <w:tblStyle w:val="Tabellenraster"/>
+        <w:tblpPr w:leftFromText="141" w:rightFromText="141" w:vertAnchor="text" w:horzAnchor="margin" w:tblpY="200"/>
+        <w:tblW w:w="0" w:type="auto"/>
+        <w:tblLook w:val="04A0" w:firstRow="1" w:lastRow="0" w:firstColumn="1" w:lastColumn="0" w:noHBand="0" w:noVBand="1"/>
+      </w:tblPr>
+      <w:tblGrid>
+        <w:gridCol w:w="4531"/>
+        <w:gridCol w:w="4531"/>
+      </w:tblGrid>
+      <w:tr>
+        <w:tc>
+          <w:tcPr>
+            <w:tcW w:w="4531" w:type="dxa"/>
+          </w:tcPr>
+          <w:p>
+            <w:r>
+              <w:t>Vorteile</w:t>
+            </w:r>
+          </w:p>
+        </w:tc>
+        <w:tc>
+          <w:tcPr>
+            <w:tcW w:w="4531" w:type="dxa"/>
+          </w:tcPr>
+          <w:p>
+            <w:r>
+              <w:t>Nachteile</w:t>
+            </w:r>
+          </w:p>
+        </w:tc>
+      </w:tr>
+      <w:tr>
+        <w:tc>
+          <w:tcPr>
+            <w:tcW w:w="4531" w:type="dxa"/>
+          </w:tcPr>
+          <w:p>
+            <w:pPr>
+              <w:jc w:val="left"/>
+            </w:pPr>
+            <w:r>
+              <w:t>Zentrale Vernetzung von Dienstleistungsanbietern und -nehmern.</w:t>
+            </w:r>
+          </w:p>
+        </w:tc>
+        <w:tc>
+          <w:tcPr>
+            <w:tcW w:w="4531" w:type="dxa"/>
+          </w:tcPr>
+          <w:p>
+            <w:r>
+              <w:t>Managt keine Transporte</w:t>
+            </w:r>
+          </w:p>
+        </w:tc>
+      </w:tr>
+      <w:tr>
+        <w:tc>
+          <w:tcPr>
+            <w:tcW w:w="4531" w:type="dxa"/>
+          </w:tcPr>
+          <w:p>
+            <w:pPr>
+              <w:jc w:val="left"/>
+            </w:pPr>
+            <w:r>
+              <w:t>Automatische Vermittlung von Nachsorgeeinrichtungen</w:t>
+            </w:r>
+          </w:p>
+        </w:tc>
+        <w:tc>
+          <w:tcPr>
+            <w:tcW w:w="4531" w:type="dxa"/>
+          </w:tcPr>
+          <w:p>
+            <w:pPr>
+              <w:keepNext/>
+            </w:pPr>
+          </w:p>
+        </w:tc>
+      </w:tr>
+    </w:tbl>
+    <w:p>
+      <w:pPr>
+        <w:pStyle w:val="Beschriftung"/>
+        <w:jc w:val="center"/>
+      </w:pPr>
+      <w:bookmarkStart w:id="4" w:name="_Toc29645272"/>
+      <w:r>
+        <w:t xml:space="preserve">Tabelle </w:t>
+      </w:r>
+      <w:r>
+        <w:fldChar w:fldCharType="begin"/>
+      </w:r>
+      <w:r>
+        <w:instrText xml:space="preserve"> SEQ Tabelle \* ARABIC </w:instrText>
+      </w:r>
+      <w:r>
+        <w:fldChar w:fldCharType="separate"/>
+      </w:r>
+      <w:r>
+        <w:rPr>
+          <w:noProof/>
+        </w:rPr>
+        <w:t>2</w:t>
+      </w:r>
+      <w:r>
+        <w:fldChar w:fldCharType="end"/>
+      </w:r>
+      <w:r>
+        <w:t xml:space="preserve">: Vor- und Nachteile von </w:t>
+      </w:r>
+      <w:proofErr w:type="spellStart"/>
+      <w:r>
+        <w:t>Recare</w:t>
+      </w:r>
+      <w:bookmarkEnd w:id="4"/>
+      <w:proofErr w:type="spellEnd"/>
+    </w:p>
+    <w:p>
+      <w:r>
+        <w:t>Auf das gegebene Problem bezogen kümmert sich d</w:t>
+      </w:r>
+      <w:r>
+        <w:t xml:space="preserve">iese </w:t>
+      </w:r>
+      <w:r>
+        <w:t>Plattform</w:t>
+      </w:r>
+      <w:r>
+        <w:t xml:space="preserve"> </w:t>
+      </w:r>
+      <w:r>
+        <w:t xml:space="preserve">allerdings nur um die Zielauswahl des Transports und nicht um den Transport selbst. </w:t>
+      </w:r>
+      <w:proofErr w:type="spellStart"/>
+      <w:r>
+        <w:t>Recare</w:t>
+      </w:r>
+      <w:proofErr w:type="spellEnd"/>
+      <w:r>
+        <w:t xml:space="preserve"> hat als Softwarelösung auch nicht den gleichen Fokus wie das zu konzipierende System.</w:t>
+      </w:r>
+      <w:r>
+        <w:t xml:space="preserve"> Jedoch ist die Art, mit der diese Software ihr Ziel erreichen will</w:t>
+      </w:r>
+      <w:r>
+        <w:t xml:space="preserve"> fortschrittlich; Als</w:t>
+      </w:r>
+      <w:r>
+        <w:t xml:space="preserve"> </w:t>
+      </w:r>
+      <w:r>
+        <w:t xml:space="preserve">firmenübergreifendes </w:t>
+      </w:r>
+      <w:r>
+        <w:t xml:space="preserve">Netzwerk </w:t>
+      </w:r>
+      <w:r>
+        <w:t>überwindet es Nachteile dezentraler Organisierung.</w:t>
+      </w:r>
+    </w:p>
+    <w:p>
+      <w:pPr>
+        <w:pStyle w:val="berschrift2"/>
+      </w:pPr>
+      <w:r>
+        <w:t>Fazit</w:t>
+      </w:r>
+    </w:p>
+    <w:p>
+      <w:r>
+        <w:t>Auf dem Markt existieren ähnliche Systeme</w:t>
+      </w:r>
+      <w:r>
+        <w:t>, deren Fokus sich in manchen Stellen mit dem des Projekts überschneidet</w:t>
+      </w:r>
+      <w:r>
+        <w:t>. Das Produkt</w:t>
+      </w:r>
+      <w:r>
+        <w:t xml:space="preserve"> </w:t>
+      </w:r>
+      <w:proofErr w:type="spellStart"/>
+      <w:r>
+        <w:t>Ciris</w:t>
+      </w:r>
+      <w:proofErr w:type="spellEnd"/>
+      <w:r>
+        <w:t xml:space="preserve"> ist am </w:t>
+      </w:r>
+      <w:r>
+        <w:t>ähnlichsten</w:t>
+      </w:r>
+      <w:r>
+        <w:t xml:space="preserve">, konnte jedoch keine überzeugende Marktreife signalisieren. </w:t>
+      </w:r>
+      <w:r>
+        <w:t>Durch diese Wettbewerbsanalyse kann trotzdem viel Erfahrung für die Entwicklung einer passenden Lösung gewonnen werden.</w:t>
+      </w:r>
+    </w:p>
+    <w:p>
+      <w:pPr>
+        <w:spacing w:line="276" w:lineRule="auto"/>
+        <w:jc w:val="left"/>
+      </w:pPr>
+      <w:r>
+        <w:br w:type="page"/>
+      </w:r>
+    </w:p>
+    <w:sdt>
+      <w:sdtPr>
+        <w:id w:val="1377204103"/>
+        <w:docPartObj>
+          <w:docPartGallery w:val="Bibliographies"/>
+          <w:docPartUnique/>
+        </w:docPartObj>
+      </w:sdtPr>
+      <w:sdtEndPr>
+        <w:rPr>
+          <w:rFonts w:ascii="Arial" w:eastAsiaTheme="minorHAnsi" w:hAnsi="Arial" w:cstheme="minorBidi"/>
+          <w:color w:val="auto"/>
+          <w:sz w:val="22"/>
+          <w:szCs w:val="22"/>
+        </w:rPr>
+      </w:sdtEndPr>
+      <w:sdtContent>
+        <w:p>
+          <w:pPr>
+            <w:pStyle w:val="berschrift1"/>
+          </w:pPr>
+          <w:r>
+            <w:t>Literaturverzeichnis</w:t>
+          </w:r>
+        </w:p>
+        <w:sdt>
+          <w:sdtPr>
+            <w:id w:val="111145805"/>
+            <w:bibliography/>
+          </w:sdtPr>
+          <w:sdtContent>
+            <w:p>
+              <w:pPr>
+                <w:rPr>
+                  <w:rFonts w:asciiTheme="minorHAnsi" w:hAnsiTheme="minorHAnsi"/>
+                  <w:noProof/>
+                </w:rPr>
+              </w:pPr>
+              <w:r>
+                <w:fldChar w:fldCharType="begin"/>
+              </w:r>
+              <w:r>
+                <w:instrText>BIBLIOGRAPHY</w:instrText>
+              </w:r>
+              <w:r>
+                <w:fldChar w:fldCharType="separate"/>
+              </w:r>
+            </w:p>
+            <w:tbl>
+              <w:tblPr>
+                <w:tblW w:w="5000" w:type="pct"/>
+                <w:tblCellSpacing w:w="15" w:type="dxa"/>
+                <w:tblCellMar>
+                  <w:top w:w="15" w:type="dxa"/>
+                  <w:left w:w="15" w:type="dxa"/>
+                  <w:bottom w:w="15" w:type="dxa"/>
+                  <w:right w:w="15" w:type="dxa"/>
+                </w:tblCellMar>
+                <w:tblLook w:val="04A0" w:firstRow="1" w:lastRow="0" w:firstColumn="1" w:lastColumn="0" w:noHBand="0" w:noVBand="1"/>
+              </w:tblPr>
+              <w:tblGrid>
+                <w:gridCol w:w="320"/>
+                <w:gridCol w:w="8752"/>
+              </w:tblGrid>
+              <w:tr>
+                <w:trPr>
+                  <w:divId w:val="834344534"/>
+                  <w:tblCellSpacing w:w="15" w:type="dxa"/>
+                </w:trPr>
+                <w:tc>
+                  <w:tcPr>
+                    <w:tcW w:w="50" w:type="pct"/>
+                    <w:hideMark/>
+                  </w:tcPr>
+                  <w:p>
+                    <w:pPr>
+                      <w:pStyle w:val="Literaturverzeichnis"/>
+                      <w:rPr>
+                        <w:noProof/>
+                        <w:sz w:val="24"/>
+                        <w:szCs w:val="24"/>
+                      </w:rPr>
+                    </w:pPr>
+                    <w:r>
+                      <w:rPr>
+                        <w:noProof/>
+                      </w:rPr>
+                      <w:t xml:space="preserve">[1] </w:t>
+                    </w:r>
+                  </w:p>
+                </w:tc>
+                <w:tc>
+                  <w:tcPr>
+                    <w:tcW w:w="0" w:type="auto"/>
+                    <w:hideMark/>
+                  </w:tcPr>
+                  <w:p>
+                    <w:pPr>
+                      <w:pStyle w:val="Literaturverzeichnis"/>
+                      <w:rPr>
+                        <w:noProof/>
+                      </w:rPr>
+                    </w:pPr>
+                    <w:r>
+                      <w:rPr>
+                        <w:noProof/>
+                      </w:rPr>
+                      <w:t>CIRIS, „CIRIS - Die Transportvermittlung für mehr Patientenkomfort,“ [Online]. Available: https://ciris-transport.de/. [Zugriff am 11 Januar 2020].</w:t>
+                    </w:r>
+                  </w:p>
+                </w:tc>
+              </w:tr>
+              <w:tr>
+                <w:trPr>
+                  <w:divId w:val="834344534"/>
+                  <w:tblCellSpacing w:w="15" w:type="dxa"/>
+                </w:trPr>
+                <w:tc>
+                  <w:tcPr>
+                    <w:tcW w:w="50" w:type="pct"/>
+                    <w:hideMark/>
+                  </w:tcPr>
+                  <w:p>
+                    <w:pPr>
+                      <w:pStyle w:val="Literaturverzeichnis"/>
+                      <w:rPr>
+                        <w:noProof/>
+                      </w:rPr>
+                    </w:pPr>
+                    <w:r>
+                      <w:rPr>
+                        <w:noProof/>
+                      </w:rPr>
+                      <w:t xml:space="preserve">[2] </w:t>
+                    </w:r>
+                  </w:p>
+                </w:tc>
+                <w:tc>
+                  <w:tcPr>
+                    <w:tcW w:w="0" w:type="auto"/>
+                    <w:hideMark/>
+                  </w:tcPr>
+                  <w:p>
+                    <w:pPr>
+                      <w:pStyle w:val="Literaturverzeichnis"/>
+                      <w:rPr>
+                        <w:noProof/>
+                      </w:rPr>
+                    </w:pPr>
+                    <w:r>
+                      <w:rPr>
+                        <w:noProof/>
+                      </w:rPr>
+                      <w:t>E/M/C Organisationsberatung und Datensysteme GmbH, „E/M/C Organisationsberatung und Datensysteme GmbH,“ E/M/C Organisationsberatung und Datensysteme GmbH, [Online]. Available: https://www.emc-kassel.de/careman/office.html. [Zugriff am 11 Januar 2020].</w:t>
+                    </w:r>
+                  </w:p>
+                </w:tc>
+              </w:tr>
+              <w:tr>
+                <w:trPr>
+                  <w:divId w:val="834344534"/>
+                  <w:tblCellSpacing w:w="15" w:type="dxa"/>
+                </w:trPr>
+                <w:tc>
+                  <w:tcPr>
+                    <w:tcW w:w="50" w:type="pct"/>
+                    <w:hideMark/>
+                  </w:tcPr>
+                  <w:p>
+                    <w:pPr>
+                      <w:pStyle w:val="Literaturverzeichnis"/>
+                      <w:rPr>
+                        <w:noProof/>
+                      </w:rPr>
+                    </w:pPr>
+                    <w:r>
+                      <w:rPr>
+                        <w:noProof/>
+                      </w:rPr>
+                      <w:t xml:space="preserve">[3] </w:t>
+                    </w:r>
+                  </w:p>
+                </w:tc>
+                <w:tc>
+                  <w:tcPr>
+                    <w:tcW w:w="0" w:type="auto"/>
+                    <w:hideMark/>
+                  </w:tcPr>
+                  <w:p>
+                    <w:pPr>
+                      <w:pStyle w:val="Literaturverzeichnis"/>
+                      <w:rPr>
+                        <w:noProof/>
+                      </w:rPr>
+                    </w:pPr>
+                    <w:r>
+                      <w:rPr>
+                        <w:noProof/>
+                      </w:rPr>
+                      <w:t>Recare Deutschland GmbH, „Recare Summit 2020 — re|care,“ Recare Deutschland GmbH, 2020. [Online]. Available: https://www.recaresolutions.com/summit-2020. [Zugriff am 11 Januar 2020].</w:t>
+                    </w:r>
+                  </w:p>
+                </w:tc>
+              </w:tr>
+            </w:tbl>
+            <w:p>
+              <w:pPr>
+                <w:rPr>
+                  <w:b/>
+                  <w:bCs/>
+                </w:rPr>
+              </w:pPr>
+              <w:r>
+                <w:rPr>
+                  <w:b/>
+                  <w:bCs/>
+                </w:rPr>
+                <w:fldChar w:fldCharType="end"/>
+              </w:r>
+            </w:p>
+          </w:sdtContent>
+        </w:sdt>
+      </w:sdtContent>
+    </w:sdt>
+    <w:p/>
     <w:p>
       <w:pPr>
         <w:pStyle w:val="berschrift1"/>
       </w:pPr>
       <w:r>
-        <w:t>Iteration 1: Papierprototyp (jeder seinen)</w:t>
-      </w:r>
-    </w:p>
-    <w:p>
-      <w:pPr>
-        <w:pStyle w:val="Listenabsatz"/>
-        <w:numPr>
-          <w:ilvl w:val="1"/>
-          <w:numId w:val="12"/>
-        </w:numPr>
+        <w:t>Tabellenverzeichnis</w:t>
+      </w:r>
+    </w:p>
+    <w:p>
+      <w:pPr>
+        <w:pStyle w:val="Abbildungsverzeichnis"/>
+        <w:tabs>
+          <w:tab w:val="right" w:leader="dot" w:pos="9062"/>
+        </w:tabs>
         <w:rPr>
-          <w:rFonts w:eastAsiaTheme="minorEastAsia"/>
+          <w:rFonts w:asciiTheme="minorHAnsi" w:eastAsiaTheme="minorEastAsia" w:hAnsiTheme="minorHAnsi"/>
+          <w:noProof/>
+          <w:lang w:eastAsia="de-DE"/>
         </w:rPr>
       </w:pPr>
       <w:r>
-        <w:t>Individuelle Papierprototypen</w:t>
-      </w:r>
-    </w:p>
-    <w:p>
-      <w:pPr>
-        <w:pStyle w:val="Listenabsatz"/>
-        <w:numPr>
-          <w:ilvl w:val="1"/>
-          <w:numId w:val="12"/>
-        </w:numPr>
+        <w:fldChar w:fldCharType="begin"/>
+      </w:r>
+      <w:r>
+        <w:instrText xml:space="preserve"> TOC \h \z \c "Tabelle" </w:instrText>
+      </w:r>
+      <w:r>
+        <w:fldChar w:fldCharType="separate"/>
+      </w:r>
+      <w:hyperlink w:anchor="_Toc29645271" w:history="1">
+        <w:r>
+          <w:rPr>
+            <w:rStyle w:val="Hyperlink"/>
+            <w:noProof/>
+          </w:rPr>
+          <w:t>Tabelle 1: Vor- und Nachteile von CareMan</w:t>
+        </w:r>
+        <w:r>
+          <w:rPr>
+            <w:noProof/>
+            <w:webHidden/>
+          </w:rPr>
+          <w:tab/>
+        </w:r>
+        <w:r>
+          <w:rPr>
+            <w:noProof/>
+            <w:webHidden/>
+          </w:rPr>
+          <w:fldChar w:fldCharType="begin"/>
+        </w:r>
+        <w:r>
+          <w:rPr>
+            <w:noProof/>
+            <w:webHidden/>
+          </w:rPr>
+          <w:instrText xml:space="preserve"> PAGEREF _Toc29645271 \h </w:instrText>
+        </w:r>
+        <w:r>
+          <w:rPr>
+            <w:noProof/>
+            <w:webHidden/>
+          </w:rPr>
+        </w:r>
+        <w:r>
+          <w:rPr>
+            <w:noProof/>
+            <w:webHidden/>
+          </w:rPr>
+          <w:fldChar w:fldCharType="separate"/>
+        </w:r>
+        <w:r>
+          <w:rPr>
+            <w:noProof/>
+            <w:webHidden/>
+          </w:rPr>
+          <w:t>5</w:t>
+        </w:r>
+        <w:r>
+          <w:rPr>
+            <w:noProof/>
+            <w:webHidden/>
+          </w:rPr>
+          <w:fldChar w:fldCharType="end"/>
+        </w:r>
+      </w:hyperlink>
+    </w:p>
+    <w:p>
+      <w:pPr>
+        <w:pStyle w:val="Abbildungsverzeichnis"/>
+        <w:tabs>
+          <w:tab w:val="right" w:leader="dot" w:pos="9062"/>
+        </w:tabs>
         <w:rPr>
-          <w:rFonts w:eastAsiaTheme="minorEastAsia"/>
+          <w:rFonts w:asciiTheme="minorHAnsi" w:eastAsiaTheme="minorEastAsia" w:hAnsiTheme="minorHAnsi"/>
+          <w:noProof/>
+          <w:lang w:eastAsia="de-DE"/>
         </w:rPr>
       </w:pPr>
-      <w:r>
-        <w:t>Feedback von uns</w:t>
-      </w:r>
-    </w:p>
-    <w:p/>
+      <w:hyperlink w:anchor="_Toc29645272" w:history="1">
+        <w:r>
+          <w:rPr>
+            <w:rStyle w:val="Hyperlink"/>
+            <w:noProof/>
+          </w:rPr>
+          <w:t>Tabelle 2: Vor- und Nachteile von Recare</w:t>
+        </w:r>
+        <w:r>
+          <w:rPr>
+            <w:noProof/>
+            <w:webHidden/>
+          </w:rPr>
+          <w:tab/>
+        </w:r>
+        <w:r>
+          <w:rPr>
+            <w:noProof/>
+            <w:webHidden/>
+          </w:rPr>
+          <w:fldChar w:fldCharType="begin"/>
+        </w:r>
+        <w:r>
+          <w:rPr>
+            <w:noProof/>
+            <w:webHidden/>
+          </w:rPr>
+          <w:instrText xml:space="preserve"> PAGEREF _Toc29645272 \h </w:instrText>
+        </w:r>
+        <w:r>
+          <w:rPr>
+            <w:noProof/>
+            <w:webHidden/>
+          </w:rPr>
+        </w:r>
+        <w:r>
+          <w:rPr>
+            <w:noProof/>
+            <w:webHidden/>
+          </w:rPr>
+          <w:fldChar w:fldCharType="separate"/>
+        </w:r>
+        <w:r>
+          <w:rPr>
+            <w:noProof/>
+            <w:webHidden/>
+          </w:rPr>
+          <w:t>6</w:t>
+        </w:r>
+        <w:r>
+          <w:rPr>
+            <w:noProof/>
+            <w:webHidden/>
+          </w:rPr>
+          <w:fldChar w:fldCharType="end"/>
+        </w:r>
+      </w:hyperlink>
+    </w:p>
+    <w:p>
+      <w:r>
+        <w:fldChar w:fldCharType="end"/>
+      </w:r>
+    </w:p>
     <w:p>
       <w:pPr>
         <w:pStyle w:val="berschrift1"/>
       </w:pPr>
       <w:r>
-        <w:t xml:space="preserve">Iteration 2: </w:t>
-      </w:r>
-      <w:proofErr w:type="spellStart"/>
-      <w:r>
-        <w:t>Axure</w:t>
-      </w:r>
-      <w:proofErr w:type="spellEnd"/>
-      <w:r>
-        <w:t xml:space="preserve"> Prototyp </w:t>
-      </w:r>
-      <w:r>
+        <w:t>Abbildungsverzeichnis</w:t>
+      </w:r>
+    </w:p>
+    <w:p>
+      <w:pPr>
+        <w:pStyle w:val="Abbildungsverzeichnis"/>
+        <w:tabs>
+          <w:tab w:val="right" w:leader="dot" w:pos="9062"/>
+        </w:tabs>
         <w:rPr>
-          <w:highlight w:val="green"/>
+          <w:rFonts w:asciiTheme="minorHAnsi" w:eastAsiaTheme="minorEastAsia" w:hAnsiTheme="minorHAnsi"/>
+          <w:noProof/>
+          <w:lang w:eastAsia="de-DE"/>
         </w:rPr>
-        <w:t>(Sebi)</w:t>
-      </w:r>
-    </w:p>
-    <w:p>
-      <w:pPr>
-        <w:pStyle w:val="Listenabsatz"/>
-        <w:numPr>
-          <w:ilvl w:val="1"/>
-          <w:numId w:val="12"/>
-        </w:numPr>
+      </w:pPr>
+      <w:r>
+        <w:fldChar w:fldCharType="begin"/>
+      </w:r>
+      <w:r>
+        <w:instrText xml:space="preserve"> TOC \h \z \c "Abbildung" </w:instrText>
+      </w:r>
+      <w:r>
+        <w:fldChar w:fldCharType="separate"/>
+      </w:r>
+      <w:hyperlink w:anchor="_Toc29645274" w:history="1">
+        <w:r>
+          <w:rPr>
+            <w:rStyle w:val="Hyperlink"/>
+            <w:noProof/>
+          </w:rPr>
+          <w:t>Abbildung 1: Bild 1 aus DIN EN ISO 9241-210: Wechselseitige Abhängigkeit menschzentrierter Gestaltungsaktivitäten</w:t>
+        </w:r>
+        <w:bookmarkStart w:id="5" w:name="_GoBack"/>
+        <w:bookmarkEnd w:id="5"/>
+        <w:r>
+          <w:rPr>
+            <w:noProof/>
+            <w:webHidden/>
+          </w:rPr>
+          <w:tab/>
+        </w:r>
+        <w:r>
+          <w:rPr>
+            <w:noProof/>
+            <w:webHidden/>
+          </w:rPr>
+          <w:fldChar w:fldCharType="begin"/>
+        </w:r>
+        <w:r>
+          <w:rPr>
+            <w:noProof/>
+            <w:webHidden/>
+          </w:rPr>
+          <w:instrText xml:space="preserve"> PAGEREF _Toc29645274 \h </w:instrText>
+        </w:r>
+        <w:r>
+          <w:rPr>
+            <w:noProof/>
+            <w:webHidden/>
+          </w:rPr>
+        </w:r>
+        <w:r>
+          <w:rPr>
+            <w:noProof/>
+            <w:webHidden/>
+          </w:rPr>
+          <w:fldChar w:fldCharType="separate"/>
+        </w:r>
+        <w:r>
+          <w:rPr>
+            <w:noProof/>
+            <w:webHidden/>
+          </w:rPr>
+          <w:t>2</w:t>
+        </w:r>
+        <w:r>
+          <w:rPr>
+            <w:noProof/>
+            <w:webHidden/>
+          </w:rPr>
+          <w:fldChar w:fldCharType="end"/>
+        </w:r>
+      </w:hyperlink>
+    </w:p>
+    <w:p>
+      <w:pPr>
+        <w:pStyle w:val="Abbildungsverzeichnis"/>
+        <w:tabs>
+          <w:tab w:val="right" w:leader="dot" w:pos="9062"/>
+        </w:tabs>
         <w:rPr>
-          <w:rFonts w:eastAsiaTheme="minorEastAsia"/>
+          <w:rFonts w:asciiTheme="minorHAnsi" w:eastAsiaTheme="minorEastAsia" w:hAnsiTheme="minorHAnsi"/>
+          <w:noProof/>
+          <w:lang w:eastAsia="de-DE"/>
         </w:rPr>
       </w:pPr>
-      <w:r>
-        <w:t>Gemeinsamer Prototyp</w:t>
-      </w:r>
-    </w:p>
-    <w:p>
-      <w:pPr>
-        <w:pStyle w:val="Listenabsatz"/>
-        <w:numPr>
-          <w:ilvl w:val="1"/>
-          <w:numId w:val="12"/>
-        </w:numPr>
+      <w:hyperlink w:anchor="_Toc29645275" w:history="1">
+        <w:r>
+          <w:rPr>
+            <w:rStyle w:val="Hyperlink"/>
+            <w:noProof/>
+          </w:rPr>
+          <w:t>Abbildung 2: Eingabe von Transportfahrten</w:t>
+        </w:r>
+        <w:r>
+          <w:rPr>
+            <w:noProof/>
+            <w:webHidden/>
+          </w:rPr>
+          <w:tab/>
+        </w:r>
+        <w:r>
+          <w:rPr>
+            <w:noProof/>
+            <w:webHidden/>
+          </w:rPr>
+          <w:fldChar w:fldCharType="begin"/>
+        </w:r>
+        <w:r>
+          <w:rPr>
+            <w:noProof/>
+            <w:webHidden/>
+          </w:rPr>
+          <w:instrText xml:space="preserve"> PAGEREF _Toc29645275 \h </w:instrText>
+        </w:r>
+        <w:r>
+          <w:rPr>
+            <w:noProof/>
+            <w:webHidden/>
+          </w:rPr>
+        </w:r>
+        <w:r>
+          <w:rPr>
+            <w:noProof/>
+            <w:webHidden/>
+          </w:rPr>
+          <w:fldChar w:fldCharType="separate"/>
+        </w:r>
+        <w:r>
+          <w:rPr>
+            <w:noProof/>
+            <w:webHidden/>
+          </w:rPr>
+          <w:t>4</w:t>
+        </w:r>
+        <w:r>
+          <w:rPr>
+            <w:noProof/>
+            <w:webHidden/>
+          </w:rPr>
+          <w:fldChar w:fldCharType="end"/>
+        </w:r>
+      </w:hyperlink>
+    </w:p>
+    <w:p>
+      <w:pPr>
+        <w:pStyle w:val="Abbildungsverzeichnis"/>
+        <w:tabs>
+          <w:tab w:val="right" w:leader="dot" w:pos="9062"/>
+        </w:tabs>
         <w:rPr>
-          <w:rFonts w:eastAsiaTheme="minorEastAsia"/>
+          <w:rFonts w:asciiTheme="minorHAnsi" w:eastAsiaTheme="minorEastAsia" w:hAnsiTheme="minorHAnsi"/>
+          <w:noProof/>
+          <w:lang w:eastAsia="de-DE"/>
         </w:rPr>
       </w:pPr>
-      <w:r>
-        <w:t>Prototyp Vorstellung (Evaluieren der Gestaltungslösung anhand der Nutzungsanforderung) (</w:t>
-      </w:r>
-      <w:r>
-        <w:rPr>
-          <w:highlight w:val="cyan"/>
-        </w:rPr>
-        <w:t>Flo</w:t>
-      </w:r>
-      <w:r>
-        <w:t xml:space="preserve">, </w:t>
-      </w:r>
-      <w:r>
-        <w:rPr>
-          <w:highlight w:val="magenta"/>
-        </w:rPr>
-        <w:t>Tobi</w:t>
-      </w:r>
-      <w:r>
-        <w:t>)</w:t>
-      </w:r>
-    </w:p>
-    <w:p>
-      <w:pPr>
-        <w:pStyle w:val="Listenabsatz"/>
-        <w:numPr>
-          <w:ilvl w:val="1"/>
-          <w:numId w:val="12"/>
-        </w:numPr>
-        <w:rPr>
-          <w:rFonts w:eastAsiaTheme="minorEastAsia"/>
-        </w:rPr>
-      </w:pPr>
-      <w:r>
-        <w:t>Feedback aus den Krankenhäusern (</w:t>
-      </w:r>
-      <w:r>
-        <w:rPr>
-          <w:highlight w:val="cyan"/>
-        </w:rPr>
-        <w:t>Flo</w:t>
-      </w:r>
-      <w:r>
-        <w:t xml:space="preserve">, </w:t>
-      </w:r>
-      <w:r>
-        <w:rPr>
-          <w:highlight w:val="magenta"/>
-        </w:rPr>
-        <w:t>Tobi</w:t>
-      </w:r>
-      <w:r>
-        <w:t>)</w:t>
-      </w:r>
-    </w:p>
-    <w:p/>
-    <w:p>
-      <w:pPr>
-        <w:pStyle w:val="berschrift1"/>
-      </w:pPr>
-      <w:r>
-        <w:t xml:space="preserve">Iteration 3: finaler </w:t>
-      </w:r>
-      <w:proofErr w:type="spellStart"/>
-      <w:r>
-        <w:t>Axure</w:t>
-      </w:r>
-      <w:proofErr w:type="spellEnd"/>
-      <w:r>
-        <w:t xml:space="preserve"> Prototyp </w:t>
-      </w:r>
-      <w:r>
-        <w:rPr>
-          <w:highlight w:val="yellow"/>
-        </w:rPr>
-        <w:t>(Tom)</w:t>
-      </w:r>
-    </w:p>
-    <w:p>
-      <w:pPr>
-        <w:pStyle w:val="Listenabsatz"/>
-        <w:numPr>
-          <w:ilvl w:val="1"/>
-          <w:numId w:val="12"/>
-        </w:numPr>
-        <w:rPr>
-          <w:rFonts w:eastAsiaTheme="minorEastAsia"/>
-        </w:rPr>
-      </w:pPr>
-      <w:r>
-        <w:t>Iteration anhand der Evaluierungsergebnisse</w:t>
-      </w:r>
-    </w:p>
-    <w:p/>
-    <w:p>
-      <w:pPr>
-        <w:pStyle w:val="berschrift1"/>
-      </w:pPr>
-      <w:r>
-        <w:t>Fazit</w:t>
-      </w:r>
-    </w:p>
-    <w:p/>
-    <w:p/>
-    <w:p/>
-    <w:p/>
-    <w:p/>
-    <w:p>
-      <w:pPr>
-        <w:pStyle w:val="JB-berschrift"/>
-      </w:pPr>
+      <w:hyperlink w:anchor="_Toc29645276" w:history="1">
+        <w:r>
+          <w:rPr>
+            <w:rStyle w:val="Hyperlink"/>
+            <w:noProof/>
+          </w:rPr>
+          <w:t>Abbildung 3: Reha-Transporte mit CareMan Office</w:t>
+        </w:r>
+        <w:r>
+          <w:rPr>
+            <w:noProof/>
+            <w:webHidden/>
+          </w:rPr>
+          <w:tab/>
+        </w:r>
+        <w:r>
+          <w:rPr>
+            <w:noProof/>
+            <w:webHidden/>
+          </w:rPr>
+          <w:fldChar w:fldCharType="begin"/>
+        </w:r>
+        <w:r>
+          <w:rPr>
+            <w:noProof/>
+            <w:webHidden/>
+          </w:rPr>
+          <w:instrText xml:space="preserve"> PAGEREF _Toc29645276 \h </w:instrText>
+        </w:r>
+        <w:r>
+          <w:rPr>
+            <w:noProof/>
+            <w:webHidden/>
+          </w:rPr>
+        </w:r>
+        <w:r>
+          <w:rPr>
+            <w:noProof/>
+            <w:webHidden/>
+          </w:rPr>
+          <w:fldChar w:fldCharType="separate"/>
+        </w:r>
+        <w:r>
+          <w:rPr>
+            <w:noProof/>
+            <w:webHidden/>
+          </w:rPr>
+          <w:t>5</w:t>
+        </w:r>
+        <w:r>
+          <w:rPr>
+            <w:noProof/>
+            <w:webHidden/>
+          </w:rPr>
+          <w:fldChar w:fldCharType="end"/>
+        </w:r>
+      </w:hyperlink>
+    </w:p>
+    <w:p>
+      <w:r>
+        <w:fldChar w:fldCharType="end"/>
+      </w:r>
     </w:p>
     <w:sectPr>
+      <w:footerReference w:type="even" r:id="rId14"/>
+      <w:headerReference w:type="first" r:id="rId15"/>
       <w:pgSz w:w="11906" w:h="16838"/>
       <w:pgMar w:top="1417" w:right="1417" w:bottom="1134" w:left="1417" w:header="708" w:footer="708" w:gutter="0"/>
-      <w:pgNumType w:start="0"/>
       <w:cols w:space="708"/>
       <w:docGrid w:linePitch="360"/>
     </w:sectPr>
@@ -4370,6 +4847,25 @@
       <w:rFonts w:ascii="Arial" w:hAnsi="Arial"/>
     </w:rPr>
   </w:style>
+  <w:style w:type="paragraph" w:styleId="Literaturverzeichnis">
+    <w:name w:val="Bibliography"/>
+    <w:basedOn w:val="Standard"/>
+    <w:next w:val="Standard"/>
+    <w:uiPriority w:val="37"/>
+    <w:unhideWhenUsed/>
+    <w:rsid w:val="00096181"/>
+  </w:style>
+  <w:style w:type="paragraph" w:styleId="Abbildungsverzeichnis">
+    <w:name w:val="table of figures"/>
+    <w:basedOn w:val="Standard"/>
+    <w:next w:val="Standard"/>
+    <w:uiPriority w:val="99"/>
+    <w:unhideWhenUsed/>
+    <w:rsid w:val="00AA2600"/>
+    <w:pPr>
+      <w:spacing w:after="0"/>
+    </w:pPr>
+  </w:style>
 </w:styles>
 </file>
 
@@ -4822,6 +5318,24 @@
     <b:URL>https://www.emc-kassel.de/careman/office.html</b:URL>
     <b:RefOrder>2</b:RefOrder>
   </b:Source>
+  <b:Source>
+    <b:Tag>Rec20</b:Tag>
+    <b:SourceType>InternetSite</b:SourceType>
+    <b:Guid>{952B7C28-BBD4-48B9-943F-97272E0ED2CD}</b:Guid>
+    <b:Author>
+      <b:Author>
+        <b:Corporate>Recare Deutschland GmbH</b:Corporate>
+      </b:Author>
+    </b:Author>
+    <b:Title>Recare Summit 2020 — re|care</b:Title>
+    <b:ProductionCompany>Recare Deutschland GmbH</b:ProductionCompany>
+    <b:Year>2020</b:Year>
+    <b:YearAccessed>2020</b:YearAccessed>
+    <b:MonthAccessed>Januar</b:MonthAccessed>
+    <b:DayAccessed>11</b:DayAccessed>
+    <b:URL>https://www.recaresolutions.com/summit-2020</b:URL>
+    <b:RefOrder>3</b:RefOrder>
+  </b:Source>
 </b:Sources>
 </file>
 
@@ -4859,7 +5373,7 @@
 </file>
 
 <file path=customXml/itemProps4.xml><?xml version="1.0" encoding="utf-8"?>
-<ds:datastoreItem xmlns:ds="http://schemas.openxmlformats.org/officeDocument/2006/customXml" ds:itemID="{A0602AD5-E067-497A-A5B3-BFC41FF494E0}">
+<ds:datastoreItem xmlns:ds="http://schemas.openxmlformats.org/officeDocument/2006/customXml" ds:itemID="{BF156922-F42C-4E01-B998-27D590B621E6}">
   <ds:schemaRefs>
     <ds:schemaRef ds:uri="http://schemas.openxmlformats.org/officeDocument/2006/bibliography"/>
   </ds:schemaRefs>

</xml_diff>